<commit_message>
little formatting and removed older disturbing RTF
</commit_message>
<xml_diff>
--- a/AD/SwaneetMatthias/AD_Aufgabe04-Gruppe-SwaneetMatthias.docx
+++ b/AD/SwaneetMatthias/AD_Aufgabe04-Gruppe-SwaneetMatthias.docx
@@ -196,6 +196,64 @@
         <w:ind w:left="0"/>
         <w:rPr>
           <w:rFonts w:ascii="Arial" w:hAnsi="Arial" w:cs="Arial"/>
+          <w:b/>
+          <w:i/>
+          <w:sz w:val="18"/>
+          <w:szCs w:val="18"/>
+        </w:rPr>
+      </w:pPr>
+    </w:p>
+    <w:p>
+      <w:pPr>
+        <w:pStyle w:val="ListParagraph"/>
+        <w:spacing w:after="0" w:line="240" w:lineRule="auto"/>
+        <w:ind w:left="0"/>
+        <w:rPr>
+          <w:rFonts w:ascii="Arial" w:hAnsi="Arial" w:cs="Arial"/>
+          <w:b/>
+          <w:i/>
+          <w:sz w:val="18"/>
+          <w:szCs w:val="18"/>
+        </w:rPr>
+      </w:pPr>
+      <w:r>
+        <w:rPr>
+          <w:rFonts w:ascii="Arial" w:hAnsi="Arial" w:cs="Arial"/>
+          <w:b/>
+          <w:i/>
+          <w:sz w:val="18"/>
+          <w:szCs w:val="18"/>
+        </w:rPr>
+        <w:t>Vermuting der e</w:t>
+      </w:r>
+      <w:r>
+        <w:rPr>
+          <w:rFonts w:ascii="Arial" w:hAnsi="Arial" w:cs="Arial"/>
+          <w:b/>
+          <w:i/>
+          <w:sz w:val="18"/>
+          <w:szCs w:val="18"/>
+        </w:rPr>
+        <w:t>xpliziten Form</w:t>
+      </w:r>
+      <w:r>
+        <w:rPr>
+          <w:rFonts w:ascii="Arial" w:hAnsi="Arial" w:cs="Arial"/>
+          <w:b/>
+          <w:i/>
+          <w:sz w:val="18"/>
+          <w:szCs w:val="18"/>
+        </w:rPr>
+        <w:t>:</w:t>
+      </w:r>
+    </w:p>
+    <w:p>
+      <w:pPr>
+        <w:pStyle w:val="ListParagraph"/>
+        <w:spacing w:after="0" w:line="240" w:lineRule="auto"/>
+        <w:ind w:left="0"/>
+        <w:rPr>
+          <w:rFonts w:ascii="Arial" w:hAnsi="Arial" w:cs="Arial"/>
           <w:sz w:val="16"/>
           <w:szCs w:val="16"/>
         </w:rPr>
@@ -787,15 +845,7 @@
             <w:sz w:val="16"/>
             <w:szCs w:val="16"/>
           </w:rPr>
-          <m:t xml:space="preserve"> </m:t>
-        </m:r>
-        <m:r>
-          <w:rPr>
-            <w:rFonts w:ascii="Cambria Math" w:hAnsi="Cambria Math" w:cs="Arial"/>
-            <w:sz w:val="16"/>
-            <w:szCs w:val="16"/>
-          </w:rPr>
-          <m:t>c</m:t>
+          <m:t xml:space="preserve"> c</m:t>
         </m:r>
         <m:d>
           <m:dPr>
@@ -1058,15 +1108,19 @@
         <w:ind w:left="0"/>
         <w:rPr>
           <w:rFonts w:ascii="Arial" w:hAnsi="Arial" w:cs="Arial"/>
-          <w:sz w:val="16"/>
-          <w:szCs w:val="16"/>
-        </w:rPr>
-      </w:pPr>
-      <w:r>
-        <w:rPr>
-          <w:rFonts w:ascii="Arial" w:hAnsi="Arial" w:cs="Arial"/>
-          <w:sz w:val="16"/>
-          <w:szCs w:val="16"/>
+          <w:b/>
+          <w:i/>
+          <w:sz w:val="18"/>
+          <w:szCs w:val="18"/>
+        </w:rPr>
+      </w:pPr>
+      <w:r>
+        <w:rPr>
+          <w:rFonts w:ascii="Arial" w:hAnsi="Arial" w:cs="Arial"/>
+          <w:b/>
+          <w:i/>
+          <w:sz w:val="18"/>
+          <w:szCs w:val="18"/>
         </w:rPr>
         <w:t>Induktionsbeweis:</w:t>
       </w:r>
@@ -1410,13 +1464,15 @@
         <w:ind w:left="0"/>
         <w:rPr>
           <w:rFonts w:ascii="Arial" w:hAnsi="Arial" w:cs="Arial"/>
-          <w:sz w:val="16"/>
-          <w:szCs w:val="16"/>
-        </w:rPr>
-      </w:pPr>
-      <w:r>
-        <w:rPr>
-          <w:rFonts w:ascii="Arial" w:hAnsi="Arial" w:cs="Arial"/>
+          <w:i/>
+          <w:sz w:val="16"/>
+          <w:szCs w:val="16"/>
+        </w:rPr>
+      </w:pPr>
+      <w:r>
+        <w:rPr>
+          <w:rFonts w:ascii="Arial" w:hAnsi="Arial" w:cs="Arial"/>
+          <w:i/>
           <w:sz w:val="16"/>
           <w:szCs w:val="16"/>
         </w:rPr>
@@ -1465,6 +1521,7 @@
       <w:r>
         <w:rPr>
           <w:rFonts w:ascii="Arial" w:hAnsi="Arial" w:cs="Arial"/>
+          <w:i/>
           <w:sz w:val="16"/>
           <w:szCs w:val="16"/>
         </w:rPr>
@@ -1612,13 +1669,15 @@
         <w:ind w:left="0"/>
         <w:rPr>
           <w:rFonts w:ascii="Arial" w:hAnsi="Arial" w:cs="Arial"/>
-          <w:sz w:val="16"/>
-          <w:szCs w:val="16"/>
-        </w:rPr>
-      </w:pPr>
-      <w:r>
-        <w:rPr>
-          <w:rFonts w:ascii="Arial" w:hAnsi="Arial" w:cs="Arial"/>
+          <w:i/>
+          <w:sz w:val="16"/>
+          <w:szCs w:val="16"/>
+        </w:rPr>
+      </w:pPr>
+      <w:r>
+        <w:rPr>
+          <w:rFonts w:ascii="Arial" w:hAnsi="Arial" w:cs="Arial"/>
+          <w:i/>
           <w:sz w:val="16"/>
           <w:szCs w:val="16"/>
         </w:rPr>
@@ -1693,15 +1752,7 @@
             <w:sz w:val="16"/>
             <w:szCs w:val="16"/>
           </w:rPr>
-          <m:t xml:space="preserve"> </m:t>
-        </m:r>
-        <m:r>
-          <w:rPr>
-            <w:rFonts w:ascii="Cambria Math" w:hAnsi="Cambria Math" w:cs="Arial"/>
-            <w:sz w:val="16"/>
-            <w:szCs w:val="16"/>
-          </w:rPr>
-          <m:t>f</m:t>
+          <m:t xml:space="preserve"> f</m:t>
         </m:r>
         <m:d>
           <m:dPr>
@@ -1762,13 +1813,15 @@
         <w:ind w:left="0"/>
         <w:rPr>
           <w:rFonts w:ascii="Arial" w:hAnsi="Arial" w:cs="Arial"/>
-          <w:sz w:val="16"/>
-          <w:szCs w:val="16"/>
-        </w:rPr>
-      </w:pPr>
-      <w:r>
-        <w:rPr>
-          <w:rFonts w:ascii="Arial" w:hAnsi="Arial" w:cs="Arial"/>
+          <w:i/>
+          <w:sz w:val="16"/>
+          <w:szCs w:val="16"/>
+        </w:rPr>
+      </w:pPr>
+      <w:r>
+        <w:rPr>
+          <w:rFonts w:ascii="Arial" w:hAnsi="Arial" w:cs="Arial"/>
+          <w:i/>
           <w:sz w:val="16"/>
           <w:szCs w:val="16"/>
         </w:rPr>
@@ -1777,6 +1830,7 @@
       <w:r>
         <w:rPr>
           <w:rFonts w:ascii="Arial" w:hAnsi="Arial" w:cs="Arial"/>
+          <w:i/>
           <w:sz w:val="16"/>
           <w:szCs w:val="16"/>
         </w:rPr>
@@ -1785,6 +1839,7 @@
       <w:r>
         <w:rPr>
           <w:rFonts w:ascii="Arial" w:hAnsi="Arial" w:cs="Arial"/>
+          <w:i/>
           <w:sz w:val="16"/>
           <w:szCs w:val="16"/>
         </w:rPr>
@@ -1793,6 +1848,7 @@
       <w:r>
         <w:rPr>
           <w:rFonts w:ascii="Arial" w:hAnsi="Arial" w:cs="Arial"/>
+          <w:i/>
           <w:sz w:val="16"/>
           <w:szCs w:val="16"/>
         </w:rPr>
@@ -1841,6 +1897,7 @@
       <w:r>
         <w:rPr>
           <w:rFonts w:ascii="Arial" w:hAnsi="Arial" w:cs="Arial"/>
+          <w:i/>
           <w:sz w:val="16"/>
           <w:szCs w:val="16"/>
         </w:rPr>
@@ -1849,6 +1906,7 @@
       <w:r>
         <w:rPr>
           <w:rFonts w:ascii="Arial" w:hAnsi="Arial" w:cs="Arial"/>
+          <w:i/>
           <w:sz w:val="16"/>
           <w:szCs w:val="16"/>
         </w:rPr>
@@ -1995,15 +2053,7 @@
               <w:sz w:val="16"/>
               <w:szCs w:val="16"/>
             </w:rPr>
-            <m:t>=</m:t>
-          </m:r>
-          <m:r>
-            <w:rPr>
-              <w:rFonts w:ascii="Cambria Math" w:hAnsi="Cambria Math" w:cs="Arial"/>
-              <w:sz w:val="16"/>
-              <w:szCs w:val="16"/>
-            </w:rPr>
-            <m:t>3*c</m:t>
+            <m:t>=3*c</m:t>
           </m:r>
           <m:d>
             <m:dPr>
@@ -2227,15 +2277,7 @@
                   <w:sz w:val="16"/>
                   <w:szCs w:val="16"/>
                 </w:rPr>
-                <m:t>n</m:t>
-              </m:r>
-              <m:r>
-                <w:rPr>
-                  <w:rFonts w:ascii="Cambria Math" w:hAnsi="Cambria Math" w:cs="Arial"/>
-                  <w:sz w:val="16"/>
-                  <w:szCs w:val="16"/>
-                </w:rPr>
-                <m:t>+2</m:t>
+                <m:t>n+2</m:t>
               </m:r>
             </m:sup>
           </m:sSup>
@@ -2245,23 +2287,7 @@
               <w:sz w:val="16"/>
               <w:szCs w:val="16"/>
             </w:rPr>
-            <m:t>-</m:t>
-          </m:r>
-          <m:r>
-            <w:rPr>
-              <w:rFonts w:ascii="Cambria Math" w:hAnsi="Cambria Math" w:cs="Arial"/>
-              <w:sz w:val="16"/>
-              <w:szCs w:val="16"/>
-            </w:rPr>
-            <m:t>3</m:t>
-          </m:r>
-          <m:r>
-            <w:rPr>
-              <w:rFonts w:ascii="Cambria Math" w:hAnsi="Cambria Math" w:cs="Arial"/>
-              <w:sz w:val="16"/>
-              <w:szCs w:val="16"/>
-            </w:rPr>
-            <m:t>+2</m:t>
+            <m:t>-3+2</m:t>
           </m:r>
         </m:oMath>
       </m:oMathPara>
@@ -2490,6 +2516,320 @@
           <w:szCs w:val="16"/>
         </w:rPr>
         <w:t>e bewiesen.</w:t>
+      </w:r>
+    </w:p>
+    <w:p>
+      <w:pPr>
+        <w:pStyle w:val="ListParagraph"/>
+        <w:spacing w:after="0" w:line="240" w:lineRule="auto"/>
+        <w:ind w:left="0"/>
+        <w:rPr>
+          <w:rFonts w:ascii="Arial" w:hAnsi="Arial" w:cs="Arial"/>
+          <w:sz w:val="16"/>
+          <w:szCs w:val="16"/>
+        </w:rPr>
+      </w:pPr>
+    </w:p>
+    <w:p>
+      <w:pPr>
+        <w:widowControl w:val="0"/>
+        <w:autoSpaceDE w:val="0"/>
+        <w:autoSpaceDN w:val="0"/>
+        <w:adjustRightInd w:val="0"/>
+        <w:spacing w:after="0" w:line="240" w:lineRule="auto"/>
+        <w:rPr>
+          <w:rFonts w:ascii="Arial" w:eastAsia="Calibri" w:hAnsi="Arial" w:cs="Arial"/>
+          <w:b/>
+          <w:lang w:eastAsia="en-US"/>
+        </w:rPr>
+      </w:pPr>
+      <w:r>
+        <w:rPr>
+          <w:rFonts w:ascii="Arial" w:eastAsia="Calibri" w:hAnsi="Arial" w:cs="Arial"/>
+          <w:b/>
+          <w:lang w:eastAsia="en-US"/>
+        </w:rPr>
+        <w:t xml:space="preserve">Aufgabe </w:t>
+      </w:r>
+      <w:r>
+        <w:rPr>
+          <w:rFonts w:ascii="Arial" w:eastAsia="Calibri" w:hAnsi="Arial" w:cs="Arial"/>
+          <w:b/>
+          <w:lang w:eastAsia="en-US"/>
+        </w:rPr>
+        <w:t>4</w:t>
+      </w:r>
+      <w:r>
+        <w:rPr>
+          <w:rFonts w:ascii="Arial" w:eastAsia="Calibri" w:hAnsi="Arial" w:cs="Arial"/>
+          <w:b/>
+          <w:lang w:eastAsia="en-US"/>
+        </w:rPr>
+        <w:t>.2</w:t>
+      </w:r>
+      <w:r>
+        <w:rPr>
+          <w:rFonts w:ascii="Arial" w:eastAsia="Calibri" w:hAnsi="Arial" w:cs="Arial"/>
+          <w:b/>
+          <w:lang w:eastAsia="en-US"/>
+        </w:rPr>
+        <w:t>:</w:t>
+      </w:r>
+    </w:p>
+    <w:p>
+      <w:pPr>
+        <w:pStyle w:val="ListParagraph"/>
+        <w:spacing w:after="0" w:line="240" w:lineRule="auto"/>
+        <w:ind w:left="0"/>
+        <w:rPr>
+          <w:rFonts w:ascii="Arial" w:hAnsi="Arial" w:cs="Arial"/>
+          <w:b/>
+          <w:i/>
+          <w:sz w:val="18"/>
+          <w:szCs w:val="18"/>
+        </w:rPr>
+      </w:pPr>
+    </w:p>
+    <w:p>
+      <w:pPr>
+        <w:pStyle w:val="ListParagraph"/>
+        <w:spacing w:after="0" w:line="240" w:lineRule="auto"/>
+        <w:ind w:left="0"/>
+        <w:rPr>
+          <w:rFonts w:ascii="Arial" w:hAnsi="Arial" w:cs="Arial"/>
+          <w:b/>
+          <w:i/>
+          <w:sz w:val="18"/>
+          <w:szCs w:val="18"/>
+        </w:rPr>
+      </w:pPr>
+      <w:r>
+        <w:rPr>
+          <w:rFonts w:ascii="Arial" w:hAnsi="Arial" w:cs="Arial"/>
+          <w:b/>
+          <w:i/>
+          <w:sz w:val="18"/>
+          <w:szCs w:val="18"/>
+        </w:rPr>
+        <w:t>Vermuting der expliziten Form</w:t>
+      </w:r>
+      <w:r>
+        <w:rPr>
+          <w:rFonts w:ascii="Arial" w:hAnsi="Arial" w:cs="Arial"/>
+          <w:b/>
+          <w:i/>
+          <w:sz w:val="18"/>
+          <w:szCs w:val="18"/>
+        </w:rPr>
+        <w:t>:</w:t>
+      </w:r>
+    </w:p>
+    <w:p>
+      <w:pPr>
+        <w:pStyle w:val="ListParagraph"/>
+        <w:spacing w:after="0" w:line="240" w:lineRule="auto"/>
+        <w:ind w:left="0"/>
+        <w:rPr>
+          <w:rFonts w:ascii="Arial" w:hAnsi="Arial" w:cs="Arial"/>
+          <w:sz w:val="16"/>
+          <w:szCs w:val="16"/>
+        </w:rPr>
+      </w:pPr>
+      <w:r>
+        <w:rPr>
+          <w:rFonts w:ascii="Arial" w:hAnsi="Arial" w:cs="Arial"/>
+          <w:sz w:val="16"/>
+          <w:szCs w:val="16"/>
+        </w:rPr>
+        <w:t xml:space="preserve">Die ersten Werte von </w:t>
+      </w:r>
+      <w:r>
+        <w:rPr>
+          <w:rFonts w:ascii="Courier New" w:hAnsi="Courier New" w:cs="Courier New"/>
+          <w:sz w:val="16"/>
+          <w:szCs w:val="16"/>
+        </w:rPr>
+        <w:t>f(n)</w:t>
+      </w:r>
+      <w:r>
+        <w:rPr>
+          <w:rFonts w:ascii="Arial" w:hAnsi="Arial" w:cs="Arial"/>
+          <w:sz w:val="16"/>
+          <w:szCs w:val="16"/>
+        </w:rPr>
+        <w:t xml:space="preserve"> lauten:</w:t>
+      </w:r>
+    </w:p>
+    <w:p>
+      <w:pPr>
+        <w:pStyle w:val="ListParagraph"/>
+        <w:spacing w:after="0" w:line="240" w:lineRule="auto"/>
+        <w:ind w:left="0"/>
+        <w:rPr>
+          <w:rFonts w:ascii="Courier New" w:hAnsi="Courier New" w:cs="Courier New"/>
+          <w:sz w:val="16"/>
+          <w:szCs w:val="16"/>
+        </w:rPr>
+      </w:pPr>
+      <w:r>
+        <w:rPr>
+          <w:rFonts w:ascii="Courier New" w:hAnsi="Courier New" w:cs="Courier New"/>
+          <w:sz w:val="16"/>
+          <w:szCs w:val="16"/>
+        </w:rPr>
+        <w:t>[2, 8, 26, 80, 242, 728, 2186, 6560, ...]</w:t>
+      </w:r>
+    </w:p>
+    <w:p>
+      <w:pPr>
+        <w:pStyle w:val="ListParagraph"/>
+        <w:spacing w:after="0" w:line="240" w:lineRule="auto"/>
+        <w:ind w:left="0"/>
+        <w:rPr>
+          <w:rFonts w:ascii="Arial" w:hAnsi="Arial" w:cs="Arial"/>
+          <w:sz w:val="16"/>
+          <w:szCs w:val="16"/>
+        </w:rPr>
+      </w:pPr>
+      <w:r>
+        <w:rPr>
+          <w:rFonts w:ascii="Arial" w:hAnsi="Arial" w:cs="Arial"/>
+          <w:sz w:val="16"/>
+          <w:szCs w:val="16"/>
+        </w:rPr>
+        <w:t>Wir vermuten wegen der wiederholten Multiplikation mit 3, dass wir eine Art Exponantialfunktion zur Basis 3 haben:</w:t>
+      </w:r>
+    </w:p>
+    <w:p>
+      <w:pPr>
+        <w:pStyle w:val="ListParagraph"/>
+        <w:spacing w:after="0" w:line="240" w:lineRule="auto"/>
+        <w:ind w:left="0"/>
+        <w:rPr>
+          <w:rFonts w:ascii="Arial" w:hAnsi="Arial" w:cs="Arial"/>
+          <w:sz w:val="16"/>
+          <w:szCs w:val="16"/>
+        </w:rPr>
+      </w:pPr>
+    </w:p>
+    <w:p>
+      <w:pPr>
+        <w:pStyle w:val="ListParagraph"/>
+        <w:spacing w:after="0" w:line="240" w:lineRule="auto"/>
+        <w:ind w:left="0"/>
+        <w:rPr>
+          <w:rFonts w:ascii="Arial" w:hAnsi="Arial" w:cs="Arial"/>
+          <w:sz w:val="16"/>
+          <w:szCs w:val="16"/>
+        </w:rPr>
+      </w:pPr>
+      <w:r>
+        <w:rPr>
+          <w:rFonts w:ascii="Arial" w:hAnsi="Arial" w:cs="Arial"/>
+          <w:sz w:val="16"/>
+          <w:szCs w:val="16"/>
+        </w:rPr>
+        <w:t xml:space="preserve">Sei </w:t>
+      </w:r>
+      <m:oMath>
+        <m:r>
+          <w:rPr>
+            <w:rFonts w:ascii="Cambria Math" w:hAnsi="Cambria Math" w:cs="Arial"/>
+            <w:sz w:val="16"/>
+            <w:szCs w:val="16"/>
+          </w:rPr>
+          <m:t>a</m:t>
+        </m:r>
+        <m:d>
+          <m:dPr>
+            <m:ctrlPr>
+              <w:rPr>
+                <w:rFonts w:ascii="Cambria Math" w:hAnsi="Cambria Math" w:cs="Arial"/>
+                <w:i/>
+                <w:sz w:val="16"/>
+                <w:szCs w:val="16"/>
+              </w:rPr>
+            </m:ctrlPr>
+          </m:dPr>
+          <m:e>
+            <m:r>
+              <w:rPr>
+                <w:rFonts w:ascii="Cambria Math" w:hAnsi="Cambria Math" w:cs="Arial"/>
+                <w:sz w:val="16"/>
+                <w:szCs w:val="16"/>
+              </w:rPr>
+              <m:t>n</m:t>
+            </m:r>
+          </m:e>
+        </m:d>
+        <m:r>
+          <w:rPr>
+            <w:rFonts w:ascii="Cambria Math" w:hAnsi="Cambria Math" w:cs="Arial"/>
+            <w:sz w:val="16"/>
+            <w:szCs w:val="16"/>
+          </w:rPr>
+          <m:t>=</m:t>
+        </m:r>
+        <m:sSup>
+          <m:sSupPr>
+            <m:ctrlPr>
+              <w:rPr>
+                <w:rFonts w:ascii="Cambria Math" w:hAnsi="Cambria Math" w:cs="Arial"/>
+                <w:i/>
+                <w:sz w:val="16"/>
+                <w:szCs w:val="16"/>
+              </w:rPr>
+            </m:ctrlPr>
+          </m:sSupPr>
+          <m:e>
+            <m:r>
+              <w:rPr>
+                <w:rFonts w:ascii="Cambria Math" w:hAnsi="Cambria Math" w:cs="Arial"/>
+                <w:sz w:val="16"/>
+                <w:szCs w:val="16"/>
+              </w:rPr>
+              <m:t>3</m:t>
+            </m:r>
+          </m:e>
+          <m:sup>
+            <m:r>
+              <w:rPr>
+                <w:rFonts w:ascii="Cambria Math" w:hAnsi="Cambria Math" w:cs="Arial"/>
+                <w:sz w:val="16"/>
+                <w:szCs w:val="16"/>
+              </w:rPr>
+              <m:t>n</m:t>
+            </m:r>
+          </m:sup>
+        </m:sSup>
+      </m:oMath>
+      <w:r>
+        <w:rPr>
+          <w:rFonts w:ascii="Arial" w:hAnsi="Arial" w:cs="Arial"/>
+          <w:sz w:val="16"/>
+          <w:szCs w:val="16"/>
+        </w:rPr>
+        <w:t>, dann bekommen wir folgenden Vergleich:</w:t>
+      </w:r>
+    </w:p>
+    <w:p>
+      <w:pPr>
+        <w:pStyle w:val="ListParagraph"/>
+        <w:spacing w:after="0" w:line="240" w:lineRule="auto"/>
+        <w:ind w:left="0"/>
+        <w:rPr>
+          <w:rFonts w:ascii="Arial" w:hAnsi="Arial" w:cs="Arial"/>
+          <w:sz w:val="16"/>
+          <w:szCs w:val="16"/>
+        </w:rPr>
+      </w:pPr>
+      <w:r>
+        <w:rPr>
+          <w:rFonts w:ascii="Courier New" w:hAnsi="Courier New" w:cs="Courier New"/>
+          <w:sz w:val="16"/>
+          <w:szCs w:val="16"/>
+        </w:rPr>
+        <w:t>[(2,</w:t>
       </w:r>
     </w:p>
     <w:sectPr>
@@ -3183,7 +3523,7 @@
 </file>
 
 <file path=customXml/itemProps1.xml><?xml version="1.0" encoding="utf-8"?>
-<ds:datastoreItem xmlns:ds="http://schemas.openxmlformats.org/officeDocument/2006/customXml" ds:itemID="{8AA69A1A-935A-4278-B7BD-B787BE0750C9}">
+<ds:datastoreItem xmlns:ds="http://schemas.openxmlformats.org/officeDocument/2006/customXml" ds:itemID="{2A553E83-C822-4D04-9494-A493E85AF522}">
   <ds:schemaRefs>
     <ds:schemaRef ds:uri="http://schemas.openxmlformats.org/officeDocument/2006/bibliography"/>
   </ds:schemaRefs>

</xml_diff>

<commit_message>
how to add a new ab5_adt package correctly?
</commit_message>
<xml_diff>
--- a/AD/SwaneetMatthias/AD_Aufgabe04-Gruppe-SwaneetMatthias.docx
+++ b/AD/SwaneetMatthias/AD_Aufgabe04-Gruppe-SwaneetMatthias.docx
@@ -2583,10 +2583,40 @@
         <w:ind w:left="0"/>
         <w:rPr>
           <w:rFonts w:ascii="Arial" w:hAnsi="Arial" w:cs="Arial"/>
-          <w:b/>
-          <w:i/>
-          <w:sz w:val="18"/>
-          <w:szCs w:val="18"/>
+          <w:sz w:val="16"/>
+          <w:szCs w:val="16"/>
+        </w:rPr>
+      </w:pPr>
+    </w:p>
+    <w:p>
+      <w:pPr>
+        <w:pStyle w:val="ListParagraph"/>
+        <w:spacing w:after="0" w:line="240" w:lineRule="auto"/>
+        <w:ind w:left="0"/>
+        <w:rPr>
+          <w:rFonts w:ascii="Arial" w:hAnsi="Arial" w:cs="Arial"/>
+          <w:sz w:val="16"/>
+          <w:szCs w:val="16"/>
+        </w:rPr>
+      </w:pPr>
+      <w:r>
+        <w:rPr>
+          <w:rFonts w:ascii="Arial" w:hAnsi="Arial" w:cs="Arial"/>
+          <w:sz w:val="16"/>
+          <w:szCs w:val="16"/>
+        </w:rPr>
+        <w:t>/* Aufgabenteil 1 und 2 sind schriftlich bereits gemacht */</w:t>
+      </w:r>
+    </w:p>
+    <w:p>
+      <w:pPr>
+        <w:pStyle w:val="ListParagraph"/>
+        <w:spacing w:after="0" w:line="240" w:lineRule="auto"/>
+        <w:ind w:left="0"/>
+        <w:rPr>
+          <w:rFonts w:ascii="Arial" w:hAnsi="Arial" w:cs="Arial"/>
+          <w:sz w:val="16"/>
+          <w:szCs w:val="16"/>
         </w:rPr>
       </w:pPr>
     </w:p>
@@ -3523,7 +3553,7 @@
 </file>
 
 <file path=customXml/itemProps1.xml><?xml version="1.0" encoding="utf-8"?>
-<ds:datastoreItem xmlns:ds="http://schemas.openxmlformats.org/officeDocument/2006/customXml" ds:itemID="{2A553E83-C822-4D04-9494-A493E85AF522}">
+<ds:datastoreItem xmlns:ds="http://schemas.openxmlformats.org/officeDocument/2006/customXml" ds:itemID="{3E17F8B5-742B-47C9-83D5-A2F93CD53EA9}">
   <ds:schemaRefs>
     <ds:schemaRef ds:uri="http://schemas.openxmlformats.org/officeDocument/2006/bibliography"/>
   </ds:schemaRefs>

</xml_diff>

<commit_message>
entwurf aufgabe 2 fin
</commit_message>
<xml_diff>
--- a/AD/SwaneetMatthias/AD_Aufgabe04-Gruppe-SwaneetMatthias.docx
+++ b/AD/SwaneetMatthias/AD_Aufgabe04-Gruppe-SwaneetMatthias.docx
@@ -224,7 +224,17 @@
           <w:sz w:val="18"/>
           <w:szCs w:val="18"/>
         </w:rPr>
-        <w:t>Vermuting der e</w:t>
+        <w:t>Vermutu</w:t>
+      </w:r>
+      <w:r>
+        <w:rPr>
+          <w:rFonts w:ascii="Arial" w:hAnsi="Arial" w:cs="Arial"/>
+          <w:b/>
+          <w:i/>
+          <w:sz w:val="18"/>
+          <w:szCs w:val="18"/>
+        </w:rPr>
+        <w:t>ng der e</w:t>
       </w:r>
       <w:r>
         <w:rPr>
@@ -1636,7 +1646,7 @@
                 <w:sz w:val="16"/>
                 <w:szCs w:val="16"/>
               </w:rPr>
-              <m:t>n</m:t>
+              <m:t>0</m:t>
             </m:r>
           </m:e>
         </m:d>
@@ -2053,7 +2063,15 @@
               <w:sz w:val="16"/>
               <w:szCs w:val="16"/>
             </w:rPr>
-            <m:t>=3*c</m:t>
+            <m:t>=3*</m:t>
+          </m:r>
+          <m:r>
+            <w:rPr>
+              <w:rFonts w:ascii="Cambria Math" w:hAnsi="Cambria Math" w:cs="Arial"/>
+              <w:sz w:val="16"/>
+              <w:szCs w:val="16"/>
+            </w:rPr>
+            <m:t>f</m:t>
           </m:r>
           <m:d>
             <m:dPr>
@@ -2473,15 +2491,7 @@
               <w:sz w:val="16"/>
               <w:szCs w:val="16"/>
             </w:rPr>
-            <m:t>=c(n+1</m:t>
-          </m:r>
-          <m:r>
-            <w:rPr>
-              <w:rFonts w:ascii="Cambria Math" w:hAnsi="Cambria Math" w:cs="Arial"/>
-              <w:sz w:val="16"/>
-              <w:szCs w:val="16"/>
-            </w:rPr>
-            <m:t>)</m:t>
+            <m:t>=c(n+1)</m:t>
           </m:r>
         </m:oMath>
       </m:oMathPara>
@@ -2649,7 +2659,17 @@
           <w:sz w:val="18"/>
           <w:szCs w:val="18"/>
         </w:rPr>
-        <w:t>Vermuting der expliziten Form</w:t>
+        <w:t>Vermutu</w:t>
+      </w:r>
+      <w:r>
+        <w:rPr>
+          <w:rFonts w:ascii="Arial" w:hAnsi="Arial" w:cs="Arial"/>
+          <w:b/>
+          <w:i/>
+          <w:sz w:val="18"/>
+          <w:szCs w:val="18"/>
+        </w:rPr>
+        <w:t>ng der expliziten Form</w:t>
       </w:r>
       <w:r>
         <w:rPr>
@@ -2856,7 +2876,7 @@
         <w:spacing w:after="0" w:line="240" w:lineRule="auto"/>
         <w:ind w:left="0"/>
         <w:rPr>
-          <w:rFonts w:ascii="Arial" w:hAnsi="Arial" w:cs="Arial"/>
+          <w:rFonts w:ascii="Courier New" w:hAnsi="Courier New" w:cs="Courier New"/>
           <w:sz w:val="16"/>
           <w:szCs w:val="16"/>
         </w:rPr>
@@ -2868,6 +2888,122 @@
           <w:szCs w:val="16"/>
         </w:rPr>
         <w:t>[(2,</w:t>
+      </w:r>
+    </w:p>
+    <w:p>
+      <w:pPr>
+        <w:pStyle w:val="ListParagraph"/>
+        <w:spacing w:after="0" w:line="240" w:lineRule="auto"/>
+        <w:ind w:left="0"/>
+        <w:rPr>
+          <w:rFonts w:ascii="Courier New" w:hAnsi="Courier New" w:cs="Courier New"/>
+          <w:sz w:val="16"/>
+          <w:szCs w:val="16"/>
+        </w:rPr>
+      </w:pPr>
+    </w:p>
+    <w:p>
+      <w:pPr>
+        <w:pStyle w:val="ListParagraph"/>
+        <w:spacing w:after="0" w:line="240" w:lineRule="auto"/>
+        <w:ind w:left="0"/>
+        <w:rPr>
+          <w:rFonts w:ascii="Courier New" w:hAnsi="Courier New" w:cs="Courier New"/>
+          <w:sz w:val="16"/>
+          <w:szCs w:val="16"/>
+        </w:rPr>
+      </w:pPr>
+    </w:p>
+    <w:p>
+      <w:pPr>
+        <w:pStyle w:val="ListParagraph"/>
+        <w:spacing w:after="0" w:line="240" w:lineRule="auto"/>
+        <w:ind w:left="0"/>
+        <w:rPr>
+          <w:rFonts w:ascii="Courier New" w:hAnsi="Courier New" w:cs="Courier New"/>
+          <w:sz w:val="16"/>
+          <w:szCs w:val="16"/>
+        </w:rPr>
+      </w:pPr>
+      <w:r>
+        <w:rPr>
+          <w:rFonts w:ascii="Courier New" w:hAnsi="Courier New" w:cs="Courier New"/>
+          <w:sz w:val="16"/>
+          <w:szCs w:val="16"/>
+        </w:rPr>
+        <w:t>2^3 = 8</w:t>
+      </w:r>
+    </w:p>
+    <w:p>
+      <w:pPr>
+        <w:pStyle w:val="ListParagraph"/>
+        <w:spacing w:after="0" w:line="240" w:lineRule="auto"/>
+        <w:ind w:left="0"/>
+        <w:rPr>
+          <w:rFonts w:ascii="Courier New" w:hAnsi="Courier New" w:cs="Courier New"/>
+          <w:sz w:val="16"/>
+          <w:szCs w:val="16"/>
+        </w:rPr>
+      </w:pPr>
+      <w:r>
+        <w:rPr>
+          <w:rFonts w:ascii="Courier New" w:hAnsi="Courier New" w:cs="Courier New"/>
+          <w:sz w:val="16"/>
+          <w:szCs w:val="16"/>
+        </w:rPr>
+        <w:t>D^k=n</w:t>
+      </w:r>
+    </w:p>
+    <w:p>
+      <w:pPr>
+        <w:pStyle w:val="ListParagraph"/>
+        <w:spacing w:after="0" w:line="240" w:lineRule="auto"/>
+        <w:ind w:left="0"/>
+        <w:rPr>
+          <w:rFonts w:ascii="Courier New" w:hAnsi="Courier New" w:cs="Courier New"/>
+          <w:sz w:val="16"/>
+          <w:szCs w:val="16"/>
+        </w:rPr>
+      </w:pPr>
+    </w:p>
+    <w:p>
+      <w:pPr>
+        <w:pStyle w:val="ListParagraph"/>
+        <w:spacing w:after="0" w:line="240" w:lineRule="auto"/>
+        <w:ind w:left="0"/>
+        <w:rPr>
+          <w:rFonts w:ascii="Courier New" w:hAnsi="Courier New" w:cs="Courier New"/>
+          <w:sz w:val="16"/>
+          <w:szCs w:val="16"/>
+        </w:rPr>
+      </w:pPr>
+      <w:r>
+        <w:rPr>
+          <w:rFonts w:ascii="Courier New" w:hAnsi="Courier New" w:cs="Courier New"/>
+          <w:sz w:val="16"/>
+          <w:szCs w:val="16"/>
+        </w:rPr>
+        <w:t>K=log_d(n)</w:t>
+      </w:r>
+    </w:p>
+    <w:p>
+      <w:pPr>
+        <w:pStyle w:val="ListParagraph"/>
+        <w:spacing w:after="0" w:line="240" w:lineRule="auto"/>
+        <w:ind w:left="0"/>
+        <w:rPr>
+          <w:rFonts w:ascii="Arial" w:hAnsi="Arial" w:cs="Arial"/>
+          <w:sz w:val="16"/>
+          <w:szCs w:val="16"/>
+        </w:rPr>
+      </w:pPr>
+      <w:r>
+        <w:rPr>
+          <w:rFonts w:ascii="Courier New" w:hAnsi="Courier New" w:cs="Courier New"/>
+          <w:sz w:val="16"/>
+          <w:szCs w:val="16"/>
+        </w:rPr>
+        <w:t>Log_2()</w:t>
       </w:r>
     </w:p>
     <w:sectPr>
@@ -3561,7 +3697,7 @@
 </file>
 
 <file path=customXml/itemProps1.xml><?xml version="1.0" encoding="utf-8"?>
-<ds:datastoreItem xmlns:ds="http://schemas.openxmlformats.org/officeDocument/2006/customXml" ds:itemID="{F7488584-ABAF-454D-B8D5-5A4362C35998}">
+<ds:datastoreItem xmlns:ds="http://schemas.openxmlformats.org/officeDocument/2006/customXml" ds:itemID="{07F80E3D-077E-4021-AE61-F321CE84D6E6}">
   <ds:schemaRefs>
     <ds:schemaRef ds:uri="http://schemas.openxmlformats.org/officeDocument/2006/bibliography"/>
   </ds:schemaRefs>

</xml_diff>

<commit_message>
fin aufgabe 4 docs; two pages because of formatting issues
</commit_message>
<xml_diff>
--- a/AD/SwaneetMatthias/AD_Aufgabe04-Gruppe-SwaneetMatthias.docx
+++ b/AD/SwaneetMatthias/AD_Aufgabe04-Gruppe-SwaneetMatthias.docx
@@ -2063,15 +2063,7 @@
               <w:sz w:val="16"/>
               <w:szCs w:val="16"/>
             </w:rPr>
-            <m:t>=3*</m:t>
-          </m:r>
-          <m:r>
-            <w:rPr>
-              <w:rFonts w:ascii="Cambria Math" w:hAnsi="Cambria Math" w:cs="Arial"/>
-              <w:sz w:val="16"/>
-              <w:szCs w:val="16"/>
-            </w:rPr>
-            <m:t>f</m:t>
+            <m:t>=3*f</m:t>
           </m:r>
           <m:d>
             <m:dPr>
@@ -2547,464 +2539,6 @@
           <w:szCs w:val="16"/>
         </w:rPr>
       </w:pPr>
-    </w:p>
-    <w:p>
-      <w:pPr>
-        <w:widowControl w:val="0"/>
-        <w:autoSpaceDE w:val="0"/>
-        <w:autoSpaceDN w:val="0"/>
-        <w:adjustRightInd w:val="0"/>
-        <w:spacing w:after="0" w:line="240" w:lineRule="auto"/>
-        <w:rPr>
-          <w:rFonts w:ascii="Arial" w:eastAsia="Calibri" w:hAnsi="Arial" w:cs="Arial"/>
-          <w:b/>
-          <w:lang w:eastAsia="en-US"/>
-        </w:rPr>
-      </w:pPr>
-      <w:r>
-        <w:rPr>
-          <w:rFonts w:ascii="Arial" w:eastAsia="Calibri" w:hAnsi="Arial" w:cs="Arial"/>
-          <w:b/>
-          <w:lang w:eastAsia="en-US"/>
-        </w:rPr>
-        <w:t xml:space="preserve">Aufgabe </w:t>
-      </w:r>
-      <w:r>
-        <w:rPr>
-          <w:rFonts w:ascii="Arial" w:eastAsia="Calibri" w:hAnsi="Arial" w:cs="Arial"/>
-          <w:b/>
-          <w:lang w:eastAsia="en-US"/>
-        </w:rPr>
-        <w:t>4</w:t>
-      </w:r>
-      <w:r>
-        <w:rPr>
-          <w:rFonts w:ascii="Arial" w:eastAsia="Calibri" w:hAnsi="Arial" w:cs="Arial"/>
-          <w:b/>
-          <w:lang w:eastAsia="en-US"/>
-        </w:rPr>
-        <w:t>.2</w:t>
-      </w:r>
-      <w:r>
-        <w:rPr>
-          <w:rFonts w:ascii="Arial" w:eastAsia="Calibri" w:hAnsi="Arial" w:cs="Arial"/>
-          <w:b/>
-          <w:lang w:eastAsia="en-US"/>
-        </w:rPr>
-        <w:t>:</w:t>
-      </w:r>
-    </w:p>
-    <w:p>
-      <w:pPr>
-        <w:pStyle w:val="ListParagraph"/>
-        <w:spacing w:after="0" w:line="240" w:lineRule="auto"/>
-        <w:ind w:left="0"/>
-        <w:rPr>
-          <w:rFonts w:ascii="Arial" w:hAnsi="Arial" w:cs="Arial"/>
-          <w:sz w:val="16"/>
-          <w:szCs w:val="16"/>
-        </w:rPr>
-      </w:pPr>
-    </w:p>
-    <w:p>
-      <w:pPr>
-        <w:pStyle w:val="ListParagraph"/>
-        <w:spacing w:after="0" w:line="240" w:lineRule="auto"/>
-        <w:ind w:left="0"/>
-        <w:rPr>
-          <w:rFonts w:ascii="Arial" w:hAnsi="Arial" w:cs="Arial"/>
-          <w:sz w:val="16"/>
-          <w:szCs w:val="16"/>
-        </w:rPr>
-      </w:pPr>
-      <w:r>
-        <w:rPr>
-          <w:rFonts w:ascii="Arial" w:hAnsi="Arial" w:cs="Arial"/>
-          <w:sz w:val="16"/>
-          <w:szCs w:val="16"/>
-        </w:rPr>
-        <w:t>/* Aufgabenteil 1 und 2 sind schriftlich bereits gemacht */</w:t>
-      </w:r>
-    </w:p>
-    <w:p>
-      <w:pPr>
-        <w:pStyle w:val="ListParagraph"/>
-        <w:spacing w:after="0" w:line="240" w:lineRule="auto"/>
-        <w:ind w:left="0"/>
-        <w:rPr>
-          <w:rFonts w:ascii="Arial" w:hAnsi="Arial" w:cs="Arial"/>
-          <w:sz w:val="16"/>
-          <w:szCs w:val="16"/>
-        </w:rPr>
-      </w:pPr>
-    </w:p>
-    <w:p>
-      <w:pPr>
-        <w:pStyle w:val="ListParagraph"/>
-        <w:spacing w:after="0" w:line="240" w:lineRule="auto"/>
-        <w:ind w:left="0"/>
-        <w:rPr>
-          <w:rFonts w:ascii="Arial" w:hAnsi="Arial" w:cs="Arial"/>
-          <w:b/>
-          <w:i/>
-          <w:sz w:val="18"/>
-          <w:szCs w:val="18"/>
-        </w:rPr>
-      </w:pPr>
-      <w:r>
-        <w:rPr>
-          <w:rFonts w:ascii="Arial" w:hAnsi="Arial" w:cs="Arial"/>
-          <w:b/>
-          <w:i/>
-          <w:sz w:val="18"/>
-          <w:szCs w:val="18"/>
-        </w:rPr>
-        <w:t>Vermutu</w:t>
-      </w:r>
-      <w:r>
-        <w:rPr>
-          <w:rFonts w:ascii="Arial" w:hAnsi="Arial" w:cs="Arial"/>
-          <w:b/>
-          <w:i/>
-          <w:sz w:val="18"/>
-          <w:szCs w:val="18"/>
-        </w:rPr>
-        <w:t>ng der expliziten Form</w:t>
-      </w:r>
-      <w:r>
-        <w:rPr>
-          <w:rFonts w:ascii="Arial" w:hAnsi="Arial" w:cs="Arial"/>
-          <w:b/>
-          <w:i/>
-          <w:sz w:val="18"/>
-          <w:szCs w:val="18"/>
-        </w:rPr>
-        <w:t>:</w:t>
-      </w:r>
-    </w:p>
-    <w:p>
-      <w:pPr>
-        <w:pStyle w:val="ListParagraph"/>
-        <w:spacing w:after="0" w:line="240" w:lineRule="auto"/>
-        <w:ind w:left="0"/>
-        <w:rPr>
-          <w:rFonts w:ascii="Arial" w:hAnsi="Arial" w:cs="Arial"/>
-          <w:sz w:val="16"/>
-          <w:szCs w:val="16"/>
-        </w:rPr>
-      </w:pPr>
-      <w:r>
-        <w:rPr>
-          <w:rFonts w:ascii="Arial" w:hAnsi="Arial" w:cs="Arial"/>
-          <w:sz w:val="16"/>
-          <w:szCs w:val="16"/>
-        </w:rPr>
-        <w:t xml:space="preserve">Die ersten Werte von </w:t>
-      </w:r>
-      <w:r>
-        <w:rPr>
-          <w:rFonts w:ascii="Courier New" w:hAnsi="Courier New" w:cs="Courier New"/>
-          <w:sz w:val="16"/>
-          <w:szCs w:val="16"/>
-        </w:rPr>
-        <w:t>f(n)</w:t>
-      </w:r>
-      <w:r>
-        <w:rPr>
-          <w:rFonts w:ascii="Arial" w:hAnsi="Arial" w:cs="Arial"/>
-          <w:sz w:val="16"/>
-          <w:szCs w:val="16"/>
-        </w:rPr>
-        <w:t xml:space="preserve"> lauten:</w:t>
-      </w:r>
-    </w:p>
-    <w:p>
-      <w:pPr>
-        <w:pStyle w:val="ListParagraph"/>
-        <w:spacing w:after="0" w:line="240" w:lineRule="auto"/>
-        <w:ind w:left="0"/>
-        <w:rPr>
-          <w:rFonts w:ascii="Courier New" w:hAnsi="Courier New" w:cs="Courier New"/>
-          <w:sz w:val="16"/>
-          <w:szCs w:val="16"/>
-        </w:rPr>
-      </w:pPr>
-      <w:r>
-        <w:rPr>
-          <w:rFonts w:ascii="Courier New" w:hAnsi="Courier New" w:cs="Courier New"/>
-          <w:sz w:val="16"/>
-          <w:szCs w:val="16"/>
-        </w:rPr>
-        <w:t>[2, 8, 26, 80, 242, 728, 2186, 6560, ...]</w:t>
-      </w:r>
-    </w:p>
-    <w:p>
-      <w:pPr>
-        <w:pStyle w:val="ListParagraph"/>
-        <w:spacing w:after="0" w:line="240" w:lineRule="auto"/>
-        <w:ind w:left="0"/>
-        <w:rPr>
-          <w:rFonts w:ascii="Arial" w:hAnsi="Arial" w:cs="Arial"/>
-          <w:sz w:val="16"/>
-          <w:szCs w:val="16"/>
-        </w:rPr>
-      </w:pPr>
-      <w:r>
-        <w:rPr>
-          <w:rFonts w:ascii="Arial" w:hAnsi="Arial" w:cs="Arial"/>
-          <w:sz w:val="16"/>
-          <w:szCs w:val="16"/>
-        </w:rPr>
-        <w:t>Wir vermuten wegen der wiederholten Multiplikation mit 3, dass wir eine Art Exponantialfunktion zur Basis 3 haben:</w:t>
-      </w:r>
-    </w:p>
-    <w:p>
-      <w:pPr>
-        <w:pStyle w:val="ListParagraph"/>
-        <w:spacing w:after="0" w:line="240" w:lineRule="auto"/>
-        <w:ind w:left="0"/>
-        <w:rPr>
-          <w:rFonts w:ascii="Arial" w:hAnsi="Arial" w:cs="Arial"/>
-          <w:sz w:val="16"/>
-          <w:szCs w:val="16"/>
-        </w:rPr>
-      </w:pPr>
-    </w:p>
-    <w:p>
-      <w:pPr>
-        <w:pStyle w:val="ListParagraph"/>
-        <w:spacing w:after="0" w:line="240" w:lineRule="auto"/>
-        <w:ind w:left="0"/>
-        <w:rPr>
-          <w:rFonts w:ascii="Arial" w:hAnsi="Arial" w:cs="Arial"/>
-          <w:sz w:val="16"/>
-          <w:szCs w:val="16"/>
-        </w:rPr>
-      </w:pPr>
-      <w:r>
-        <w:rPr>
-          <w:rFonts w:ascii="Arial" w:hAnsi="Arial" w:cs="Arial"/>
-          <w:sz w:val="16"/>
-          <w:szCs w:val="16"/>
-        </w:rPr>
-        <w:t xml:space="preserve">Sei </w:t>
-      </w:r>
-      <m:oMath>
-        <m:r>
-          <w:rPr>
-            <w:rFonts w:ascii="Cambria Math" w:hAnsi="Cambria Math" w:cs="Arial"/>
-            <w:sz w:val="16"/>
-            <w:szCs w:val="16"/>
-          </w:rPr>
-          <m:t>a</m:t>
-        </m:r>
-        <m:d>
-          <m:dPr>
-            <m:ctrlPr>
-              <w:rPr>
-                <w:rFonts w:ascii="Cambria Math" w:hAnsi="Cambria Math" w:cs="Arial"/>
-                <w:i/>
-                <w:sz w:val="16"/>
-                <w:szCs w:val="16"/>
-              </w:rPr>
-            </m:ctrlPr>
-          </m:dPr>
-          <m:e>
-            <m:r>
-              <w:rPr>
-                <w:rFonts w:ascii="Cambria Math" w:hAnsi="Cambria Math" w:cs="Arial"/>
-                <w:sz w:val="16"/>
-                <w:szCs w:val="16"/>
-              </w:rPr>
-              <m:t>n</m:t>
-            </m:r>
-          </m:e>
-        </m:d>
-        <m:r>
-          <w:rPr>
-            <w:rFonts w:ascii="Cambria Math" w:hAnsi="Cambria Math" w:cs="Arial"/>
-            <w:sz w:val="16"/>
-            <w:szCs w:val="16"/>
-          </w:rPr>
-          <m:t>=</m:t>
-        </m:r>
-        <m:sSup>
-          <m:sSupPr>
-            <m:ctrlPr>
-              <w:rPr>
-                <w:rFonts w:ascii="Cambria Math" w:hAnsi="Cambria Math" w:cs="Arial"/>
-                <w:i/>
-                <w:sz w:val="16"/>
-                <w:szCs w:val="16"/>
-              </w:rPr>
-            </m:ctrlPr>
-          </m:sSupPr>
-          <m:e>
-            <m:r>
-              <w:rPr>
-                <w:rFonts w:ascii="Cambria Math" w:hAnsi="Cambria Math" w:cs="Arial"/>
-                <w:sz w:val="16"/>
-                <w:szCs w:val="16"/>
-              </w:rPr>
-              <m:t>3</m:t>
-            </m:r>
-          </m:e>
-          <m:sup>
-            <m:r>
-              <w:rPr>
-                <w:rFonts w:ascii="Cambria Math" w:hAnsi="Cambria Math" w:cs="Arial"/>
-                <w:sz w:val="16"/>
-                <w:szCs w:val="16"/>
-              </w:rPr>
-              <m:t>n</m:t>
-            </m:r>
-          </m:sup>
-        </m:sSup>
-      </m:oMath>
-      <w:r>
-        <w:rPr>
-          <w:rFonts w:ascii="Arial" w:hAnsi="Arial" w:cs="Arial"/>
-          <w:sz w:val="16"/>
-          <w:szCs w:val="16"/>
-        </w:rPr>
-        <w:t>, dann bekommen wir folgenden Vergleich:</w:t>
-      </w:r>
-    </w:p>
-    <w:p>
-      <w:pPr>
-        <w:pStyle w:val="ListParagraph"/>
-        <w:spacing w:after="0" w:line="240" w:lineRule="auto"/>
-        <w:ind w:left="0"/>
-        <w:rPr>
-          <w:rFonts w:ascii="Courier New" w:hAnsi="Courier New" w:cs="Courier New"/>
-          <w:sz w:val="16"/>
-          <w:szCs w:val="16"/>
-        </w:rPr>
-      </w:pPr>
-      <w:r>
-        <w:rPr>
-          <w:rFonts w:ascii="Courier New" w:hAnsi="Courier New" w:cs="Courier New"/>
-          <w:sz w:val="16"/>
-          <w:szCs w:val="16"/>
-        </w:rPr>
-        <w:t>[(2,</w:t>
-      </w:r>
-    </w:p>
-    <w:p>
-      <w:pPr>
-        <w:pStyle w:val="ListParagraph"/>
-        <w:spacing w:after="0" w:line="240" w:lineRule="auto"/>
-        <w:ind w:left="0"/>
-        <w:rPr>
-          <w:rFonts w:ascii="Courier New" w:hAnsi="Courier New" w:cs="Courier New"/>
-          <w:sz w:val="16"/>
-          <w:szCs w:val="16"/>
-        </w:rPr>
-      </w:pPr>
-    </w:p>
-    <w:p>
-      <w:pPr>
-        <w:pStyle w:val="ListParagraph"/>
-        <w:spacing w:after="0" w:line="240" w:lineRule="auto"/>
-        <w:ind w:left="0"/>
-        <w:rPr>
-          <w:rFonts w:ascii="Courier New" w:hAnsi="Courier New" w:cs="Courier New"/>
-          <w:sz w:val="16"/>
-          <w:szCs w:val="16"/>
-        </w:rPr>
-      </w:pPr>
-    </w:p>
-    <w:p>
-      <w:pPr>
-        <w:pStyle w:val="ListParagraph"/>
-        <w:spacing w:after="0" w:line="240" w:lineRule="auto"/>
-        <w:ind w:left="0"/>
-        <w:rPr>
-          <w:rFonts w:ascii="Courier New" w:hAnsi="Courier New" w:cs="Courier New"/>
-          <w:sz w:val="16"/>
-          <w:szCs w:val="16"/>
-        </w:rPr>
-      </w:pPr>
-      <w:r>
-        <w:rPr>
-          <w:rFonts w:ascii="Courier New" w:hAnsi="Courier New" w:cs="Courier New"/>
-          <w:sz w:val="16"/>
-          <w:szCs w:val="16"/>
-        </w:rPr>
-        <w:t>2^3 = 8</w:t>
-      </w:r>
-    </w:p>
-    <w:p>
-      <w:pPr>
-        <w:pStyle w:val="ListParagraph"/>
-        <w:spacing w:after="0" w:line="240" w:lineRule="auto"/>
-        <w:ind w:left="0"/>
-        <w:rPr>
-          <w:rFonts w:ascii="Courier New" w:hAnsi="Courier New" w:cs="Courier New"/>
-          <w:sz w:val="16"/>
-          <w:szCs w:val="16"/>
-        </w:rPr>
-      </w:pPr>
-      <w:r>
-        <w:rPr>
-          <w:rFonts w:ascii="Courier New" w:hAnsi="Courier New" w:cs="Courier New"/>
-          <w:sz w:val="16"/>
-          <w:szCs w:val="16"/>
-        </w:rPr>
-        <w:t>D^k=n</w:t>
-      </w:r>
-    </w:p>
-    <w:p>
-      <w:pPr>
-        <w:pStyle w:val="ListParagraph"/>
-        <w:spacing w:after="0" w:line="240" w:lineRule="auto"/>
-        <w:ind w:left="0"/>
-        <w:rPr>
-          <w:rFonts w:ascii="Courier New" w:hAnsi="Courier New" w:cs="Courier New"/>
-          <w:sz w:val="16"/>
-          <w:szCs w:val="16"/>
-        </w:rPr>
-      </w:pPr>
-    </w:p>
-    <w:p>
-      <w:pPr>
-        <w:pStyle w:val="ListParagraph"/>
-        <w:spacing w:after="0" w:line="240" w:lineRule="auto"/>
-        <w:ind w:left="0"/>
-        <w:rPr>
-          <w:rFonts w:ascii="Courier New" w:hAnsi="Courier New" w:cs="Courier New"/>
-          <w:sz w:val="16"/>
-          <w:szCs w:val="16"/>
-        </w:rPr>
-      </w:pPr>
-      <w:r>
-        <w:rPr>
-          <w:rFonts w:ascii="Courier New" w:hAnsi="Courier New" w:cs="Courier New"/>
-          <w:sz w:val="16"/>
-          <w:szCs w:val="16"/>
-        </w:rPr>
-        <w:t>K=log_d(n)</w:t>
-      </w:r>
-    </w:p>
-    <w:p>
-      <w:pPr>
-        <w:pStyle w:val="ListParagraph"/>
-        <w:spacing w:after="0" w:line="240" w:lineRule="auto"/>
-        <w:ind w:left="0"/>
-        <w:rPr>
-          <w:rFonts w:ascii="Arial" w:hAnsi="Arial" w:cs="Arial"/>
-          <w:sz w:val="16"/>
-          <w:szCs w:val="16"/>
-        </w:rPr>
-      </w:pPr>
-      <w:r>
-        <w:rPr>
-          <w:rFonts w:ascii="Courier New" w:hAnsi="Courier New" w:cs="Courier New"/>
-          <w:sz w:val="16"/>
-          <w:szCs w:val="16"/>
-        </w:rPr>
-        <w:t>Log_2()</w:t>
-      </w:r>
     </w:p>
     <w:sectPr>
       <w:pgSz w:w="11900" w:h="16840"/>
@@ -3697,7 +3231,7 @@
 </file>
 
 <file path=customXml/itemProps1.xml><?xml version="1.0" encoding="utf-8"?>
-<ds:datastoreItem xmlns:ds="http://schemas.openxmlformats.org/officeDocument/2006/customXml" ds:itemID="{07F80E3D-077E-4021-AE61-F321CE84D6E6}">
+<ds:datastoreItem xmlns:ds="http://schemas.openxmlformats.org/officeDocument/2006/customXml" ds:itemID="{20D93AA7-52FA-4F2F-B900-FC27E1E78AAF}">
   <ds:schemaRefs>
     <ds:schemaRef ds:uri="http://schemas.openxmlformats.org/officeDocument/2006/bibliography"/>
   </ds:schemaRefs>

</xml_diff>